<commit_message>
Update 2020-09-27 #16 - Update DMT.TA.TODv1 #45   - Update DMT Models project #15.     - ported RevenueEntry (comment out all static methods).     - ported RevenueEntry view. script and related code.     - update RevenueEntry Table add CollectorNameTH, CollectorNameEN, SupervisorNameTH, SupervisorNameEN column.     - update RevenueEntry View script remove UserView join.     - Update Data Dictionay document and update content.
</commit_message>
<xml_diff>
--- a/TOD - Data Dictionary.docx
+++ b/TOD - Data Dictionary.docx
@@ -10286,27 +10286,50 @@
             <w:tcW w:w="2600" w:type="dxa"/>
           </w:tcPr>
           <w:p>
-            <w:proofErr w:type="spellStart"/>
-            <w:r>
-              <w:t>ChiefNameEN</w:t>
-            </w:r>
-            <w:proofErr w:type="spellEnd"/>
-          </w:p>
-        </w:tc>
-        <w:tc>
-          <w:tcPr>
-            <w:tcW w:w="3006" w:type="dxa"/>
-          </w:tcPr>
-          <w:p>
-            <w:pPr>
-              <w:cnfStyle w:val="000000000000"/>
-            </w:pPr>
-            <w:proofErr w:type="spellStart"/>
-            <w:r>
+            <w:pPr>
+              <w:rPr>
+                <w:color w:val="FF0000"/>
+              </w:rPr>
+            </w:pPr>
+            <w:proofErr w:type="spellStart"/>
+            <w:r>
+              <w:rPr>
+                <w:color w:val="FF0000"/>
+              </w:rPr>
+              <w:t>Supervisor</w:t>
+            </w:r>
+            <w:r>
+              <w:rPr>
+                <w:color w:val="FF0000"/>
+              </w:rPr>
+              <w:t>EN</w:t>
+            </w:r>
+            <w:proofErr w:type="spellEnd"/>
+          </w:p>
+        </w:tc>
+        <w:tc>
+          <w:tcPr>
+            <w:tcW w:w="3006" w:type="dxa"/>
+          </w:tcPr>
+          <w:p>
+            <w:pPr>
+              <w:cnfStyle w:val="000000000000"/>
+              <w:rPr>
+                <w:color w:val="FF0000"/>
+              </w:rPr>
+            </w:pPr>
+            <w:proofErr w:type="spellStart"/>
+            <w:r>
+              <w:rPr>
+                <w:color w:val="FF0000"/>
+              </w:rPr>
               <w:t>varchar</w:t>
             </w:r>
             <w:proofErr w:type="spellEnd"/>
             <w:r>
+              <w:rPr>
+                <w:color w:val="FF0000"/>
+              </w:rPr>
               <w:t>(150)</w:t>
             </w:r>
           </w:p>
@@ -10318,9 +10341,28 @@
           <w:p>
             <w:pPr>
               <w:cnfStyle w:val="000000000000"/>
-            </w:pPr>
-            <w:r>
-              <w:t>Chief Name (English)</w:t>
+              <w:rPr>
+                <w:color w:val="FF0000"/>
+              </w:rPr>
+            </w:pPr>
+            <w:r>
+              <w:rPr>
+                <w:color w:val="FF0000"/>
+              </w:rPr>
+              <w:t>Supervisor</w:t>
+            </w:r>
+            <w:r>
+              <w:rPr>
+                <w:color w:val="FF0000"/>
+              </w:rPr>
+              <w:t xml:space="preserve"> Name </w:t>
+            </w:r>
+            <w:r>
+              <w:rPr>
+                <w:color w:val="FF0000"/>
+              </w:rPr>
+              <w:lastRenderedPageBreak/>
+              <w:t>(English)</w:t>
             </w:r>
           </w:p>
         </w:tc>
@@ -10335,28 +10377,51 @@
             <w:tcW w:w="2600" w:type="dxa"/>
           </w:tcPr>
           <w:p>
-            <w:proofErr w:type="spellStart"/>
-            <w:r>
+            <w:pPr>
+              <w:rPr>
+                <w:color w:val="FF0000"/>
+              </w:rPr>
+            </w:pPr>
+            <w:proofErr w:type="spellStart"/>
+            <w:r>
+              <w:rPr>
+                <w:color w:val="FF0000"/>
+              </w:rPr>
               <w:lastRenderedPageBreak/>
-              <w:t>ChiefNameTH</w:t>
-            </w:r>
-            <w:proofErr w:type="spellEnd"/>
-          </w:p>
-        </w:tc>
-        <w:tc>
-          <w:tcPr>
-            <w:tcW w:w="3006" w:type="dxa"/>
-          </w:tcPr>
-          <w:p>
-            <w:pPr>
-              <w:cnfStyle w:val="000000100000"/>
-            </w:pPr>
-            <w:proofErr w:type="spellStart"/>
-            <w:r>
+              <w:t>Supervisor</w:t>
+            </w:r>
+            <w:r>
+              <w:rPr>
+                <w:color w:val="FF0000"/>
+              </w:rPr>
+              <w:t>TH</w:t>
+            </w:r>
+            <w:proofErr w:type="spellEnd"/>
+          </w:p>
+        </w:tc>
+        <w:tc>
+          <w:tcPr>
+            <w:tcW w:w="3006" w:type="dxa"/>
+          </w:tcPr>
+          <w:p>
+            <w:pPr>
+              <w:cnfStyle w:val="000000100000"/>
+              <w:rPr>
+                <w:color w:val="FF0000"/>
+              </w:rPr>
+            </w:pPr>
+            <w:proofErr w:type="spellStart"/>
+            <w:r>
+              <w:rPr>
+                <w:color w:val="FF0000"/>
+              </w:rPr>
               <w:t>varchar</w:t>
             </w:r>
             <w:proofErr w:type="spellEnd"/>
             <w:r>
+              <w:rPr>
+                <w:color w:val="FF0000"/>
+              </w:rPr>
               <w:t>(150)</w:t>
             </w:r>
           </w:p>
@@ -10368,9 +10433,21 @@
           <w:p>
             <w:pPr>
               <w:cnfStyle w:val="000000100000"/>
-            </w:pPr>
-            <w:r>
-              <w:t>Chief Name (Thai)</w:t>
+              <w:rPr>
+                <w:color w:val="FF0000"/>
+              </w:rPr>
+            </w:pPr>
+            <w:r>
+              <w:rPr>
+                <w:color w:val="FF0000"/>
+              </w:rPr>
+              <w:t>Supervisor</w:t>
+            </w:r>
+            <w:r>
+              <w:rPr>
+                <w:color w:val="FF0000"/>
+              </w:rPr>
+              <w:t xml:space="preserve"> Name (Thai)</w:t>
             </w:r>
           </w:p>
         </w:tc>
@@ -11033,6 +11110,7 @@
           </w:p>
           <w:p>
             <w:r>
+              <w:lastRenderedPageBreak/>
               <w:t>BHT30</w:t>
             </w:r>
           </w:p>
@@ -11046,6 +11124,7 @@
               <w:cnfStyle w:val="000000100000"/>
             </w:pPr>
             <w:r>
+              <w:lastRenderedPageBreak/>
               <w:t>integer</w:t>
             </w:r>
           </w:p>
@@ -11059,7 +11138,11 @@
               <w:cnfStyle w:val="000000100000"/>
             </w:pPr>
             <w:r>
-              <w:t>Number of Coupon 30 BHT.</w:t>
+              <w:t xml:space="preserve">Number of Coupon 30 </w:t>
+            </w:r>
+            <w:r>
+              <w:lastRenderedPageBreak/>
+              <w:t>BHT.</w:t>
             </w:r>
           </w:p>
         </w:tc>
@@ -11553,6 +11636,7 @@
           <w:p>
             <w:proofErr w:type="spellStart"/>
             <w:r>
+              <w:lastRenderedPageBreak/>
               <w:t>CouponSold</w:t>
             </w:r>
             <w:proofErr w:type="spellEnd"/>
@@ -11602,7 +11686,6 @@
           <w:p>
             <w:proofErr w:type="spellStart"/>
             <w:r>
-              <w:lastRenderedPageBreak/>
               <w:t>CouponSold</w:t>
             </w:r>
             <w:proofErr w:type="spellEnd"/>
@@ -14561,7 +14644,7 @@
   <a:extraClrSchemeLst/>
   <a:extLst>
     <a:ext uri="{05A4C25C-085E-4340-85A3-A5531E510DB2}">
-      <thm15:themeFamily xmlns:thm15="http://schemas.microsoft.com/office/thememl/2012/main" xmlns="" name="Office Theme" id="{62F939B6-93AF-4DB8-9C6B-D6C7DFDC589F}" vid="{4A3C46E8-61CC-4603-A589-7422A47A8E4A}"/>
+      <thm15:themeFamily xmlns="" xmlns:thm15="http://schemas.microsoft.com/office/thememl/2012/main" name="Office Theme" id="{62F939B6-93AF-4DB8-9C6B-D6C7DFDC589F}" vid="{4A3C46E8-61CC-4603-A589-7422A47A8E4A}"/>
     </a:ext>
   </a:extLst>
 </a:theme>

</xml_diff>